<commit_message>
Shifted files in wrong position
</commit_message>
<xml_diff>
--- a/Thesis/copy/Tex/Proposal/Confirmation-of-Masters-Thesis-research-proposal.docx
+++ b/Thesis/copy/Tex/Proposal/Confirmation-of-Masters-Thesis-research-proposal.docx
@@ -628,6 +628,7 @@
           <w:rFonts w:ascii="Calibri" w:hAnsi="Calibri" w:cs="Calibri"/>
           <w:sz w:val="22"/>
           <w:szCs w:val="22"/>
+          <w:lang/>
         </w:rPr>
         <w:t>Maintaining Different Java Refactorings</w:t>
       </w:r>
@@ -658,23 +659,7 @@
           <w:sz w:val="22"/>
           <w:szCs w:val="22"/>
         </w:rPr>
-        <w:t xml:space="preserve"> </w:t>
-      </w:r>
-      <w:r>
-        <w:rPr>
-          <w:rFonts w:asciiTheme="minorHAnsi" w:hAnsiTheme="minorHAnsi" w:cstheme="minorHAnsi"/>
-          <w:sz w:val="22"/>
-          <w:szCs w:val="22"/>
-        </w:rPr>
-        <w:t xml:space="preserve">Dr </w:t>
-      </w:r>
-      <w:r>
-        <w:rPr>
-          <w:rFonts w:asciiTheme="minorHAnsi" w:hAnsiTheme="minorHAnsi" w:cstheme="minorHAnsi"/>
-          <w:sz w:val="22"/>
-          <w:szCs w:val="22"/>
-        </w:rPr>
-        <w:t>David Pearce</w:t>
+        <w:t xml:space="preserve"> David Pearce</w:t>
       </w:r>
     </w:p>
     <w:p>
@@ -703,15 +688,7 @@
           <w:sz w:val="22"/>
           <w:szCs w:val="22"/>
         </w:rPr>
-        <w:t xml:space="preserve"> </w:t>
-      </w:r>
-      <w:r>
-        <w:rPr>
-          <w:rFonts w:asciiTheme="minorHAnsi" w:hAnsiTheme="minorHAnsi" w:cstheme="minorHAnsi"/>
-          <w:sz w:val="22"/>
-          <w:szCs w:val="22"/>
-        </w:rPr>
-        <w:t>A/Prof Lindsay Groves</w:t>
+        <w:t xml:space="preserve"> Lindsay Groves</w:t>
       </w:r>
     </w:p>
     <w:p>
@@ -3879,7 +3856,27 @@
             <w:sz w:val="20"/>
             <w:szCs w:val="20"/>
           </w:rPr>
-          <w:t>Minimum Resources Agreement</w:t>
+          <w:t>Minim</w:t>
+        </w:r>
+        <w:r>
+          <w:rPr>
+            <w:rStyle w:val="Hyperlink"/>
+            <w:rFonts w:asciiTheme="minorHAnsi" w:hAnsiTheme="minorHAnsi" w:cstheme="minorHAnsi"/>
+            <w:i/>
+            <w:sz w:val="20"/>
+            <w:szCs w:val="20"/>
+          </w:rPr>
+          <w:t>u</w:t>
+        </w:r>
+        <w:r>
+          <w:rPr>
+            <w:rStyle w:val="Hyperlink"/>
+            <w:rFonts w:asciiTheme="minorHAnsi" w:hAnsiTheme="minorHAnsi" w:cstheme="minorHAnsi"/>
+            <w:i/>
+            <w:sz w:val="20"/>
+            <w:szCs w:val="20"/>
+          </w:rPr>
+          <w:t>m Resources Agreement</w:t>
         </w:r>
       </w:hyperlink>
       <w:r>
@@ -7139,7 +7136,7 @@
         <w:sz w:val="16"/>
         <w:szCs w:val="16"/>
       </w:rPr>
-      <w:t>5</w:t>
+      <w:t>2</w:t>
     </w:r>
     <w:r>
       <w:rPr>
@@ -7335,7 +7332,7 @@
                   <a:blip r:embed="rId1">
                     <a:extLst>
                       <a:ext uri="{28A0092B-C50C-407E-A947-70E740481C1C}">
-                        <a14:useLocalDpi xmlns="" xmlns:wpc="http://schemas.microsoft.com/office/word/2010/wordprocessingCanvas" xmlns:mc="http://schemas.openxmlformats.org/markup-compatibility/2006" xmlns:o="urn:schemas-microsoft-com:office:office" xmlns:v="urn:schemas-microsoft-com:vml" xmlns:wp14="http://schemas.microsoft.com/office/word/2010/wordprocessingDrawing" xmlns:w10="urn:schemas-microsoft-com:office:word" xmlns:w="http://schemas.openxmlformats.org/wordprocessingml/2006/main" xmlns:w14="http://schemas.microsoft.com/office/word/2010/wordml" xmlns:wpg="http://schemas.microsoft.com/office/word/2010/wordprocessingGroup" xmlns:wpi="http://schemas.microsoft.com/office/word/2010/wordprocessingInk" xmlns:wps="http://schemas.microsoft.com/office/word/2010/wordprocessingShape" xmlns:a14="http://schemas.microsoft.com/office/drawing/2010/main" val="0"/>
+                        <a14:useLocalDpi xmlns:a14="http://schemas.microsoft.com/office/drawing/2010/main" xmlns:wps="http://schemas.microsoft.com/office/word/2010/wordprocessingShape" xmlns:wpi="http://schemas.microsoft.com/office/word/2010/wordprocessingInk" xmlns:wpg="http://schemas.microsoft.com/office/word/2010/wordprocessingGroup" xmlns:w14="http://schemas.microsoft.com/office/word/2010/wordml" xmlns:w="http://schemas.openxmlformats.org/wordprocessingml/2006/main" xmlns:w10="urn:schemas-microsoft-com:office:word" xmlns:wp14="http://schemas.microsoft.com/office/word/2010/wordprocessingDrawing" xmlns:v="urn:schemas-microsoft-com:vml" xmlns:o="urn:schemas-microsoft-com:office:office" xmlns:mc="http://schemas.openxmlformats.org/markup-compatibility/2006" xmlns:wpc="http://schemas.microsoft.com/office/word/2010/wordprocessingCanvas" xmlns="" val="0"/>
                       </a:ext>
                     </a:extLst>
                   </a:blip>
@@ -8597,7 +8594,7 @@
 </file>
 
 <file path=customXml/itemProps1.xml><?xml version="1.0" encoding="utf-8"?>
-<ds:datastoreItem xmlns:ds="http://schemas.openxmlformats.org/officeDocument/2006/customXml" ds:itemID="{EFD0E021-C4DA-4302-9C8F-4DA387DAF8D2}">
+<ds:datastoreItem xmlns:ds="http://schemas.openxmlformats.org/officeDocument/2006/customXml" ds:itemID="{F0D90F59-43BA-4DB3-A1A3-E9BDF76CD7BA}">
   <ds:schemaRefs>
     <ds:schemaRef ds:uri="http://schemas.openxmlformats.org/officeDocument/2006/bibliography"/>
   </ds:schemaRefs>

</xml_diff>